<commit_message>
Adiciona alterações no codigo e no plano de ensino
</commit_message>
<xml_diff>
--- a/Quarto Semestre/Projeto_Integrador/Segunda Fase/Plano de Ensino/Plano de Ensino - Versão 03.docx
+++ b/Quarto Semestre/Projeto_Integrador/Segunda Fase/Plano de Ensino/Plano de Ensino - Versão 03.docx
@@ -107,16 +107,15 @@
               <w:t>Professores:</w:t>
             </w:r>
             <w:r>
-              <w:t xml:space="preserve"> Anderson, Alysson, Samuel, Isabelli, Matheus, Marcelo e Gabriel.</w:t>
+              <w:t xml:space="preserve"> </w:t>
+            </w:r>
+            <w:r>
+              <w:t>Alysson, Anderson e Samuel</w:t>
             </w:r>
           </w:p>
           <w:p>
             <w:pPr>
               <w:ind w:firstLine="0"/>
-              <w:rPr>
-                <w:b/>
-                <w:bCs/>
-              </w:rPr>
             </w:pPr>
             <w:r>
               <w:rPr>
@@ -124,6 +123,16 @@
                 <w:bCs/>
               </w:rPr>
               <w:t>Monitores:</w:t>
+            </w:r>
+            <w:r>
+              <w:rPr>
+                <w:b/>
+                <w:bCs/>
+              </w:rPr>
+              <w:t xml:space="preserve"> </w:t>
+            </w:r>
+            <w:r>
+              <w:t>Gabriel, Isabelli, Marcelo e Matheus</w:t>
             </w:r>
           </w:p>
         </w:tc>
@@ -624,18 +633,6 @@
     </w:tbl>
     <w:p>
       <w:pPr>
-        <w:ind w:firstLine="0"/>
-        <w:jc w:val="center"/>
-      </w:pPr>
-    </w:p>
-    <w:p>
-      <w:pPr>
-        <w:ind w:firstLine="0"/>
-        <w:jc w:val="center"/>
-      </w:pPr>
-    </w:p>
-    <w:p>
-      <w:pPr>
         <w:jc w:val="center"/>
         <w:rPr>
           <w:b/>
@@ -693,7 +690,7 @@
           </w:tcPr>
           <w:p>
             <w:pPr>
-              <w:ind w:left="363" w:firstLine="0"/>
+              <w:ind w:firstLine="0"/>
             </w:pPr>
             <w:r>
               <w:t>1.</w:t>
@@ -705,7 +702,7 @@
           </w:p>
           <w:p>
             <w:pPr>
-              <w:ind w:left="363" w:firstLine="0"/>
+              <w:ind w:firstLine="0"/>
             </w:pPr>
             <w:r>
               <w:t>2.</w:t>

</xml_diff>